<commit_message>
conversion maquettages -> PDF
</commit_message>
<xml_diff>
--- a/kev/effectuerIntervention.docx
+++ b/kev/effectuerIntervention.docx
@@ -205,8 +205,6 @@
                             <w:r>
                               <w:t>s</w:t>
                             </w:r>
-                            <w:bookmarkStart w:id="0" w:name="_GoBack"/>
-                            <w:bookmarkEnd w:id="0"/>
                             <w:r>
                               <w:t xml:space="preserve">   &gt;  Effectuer d’intervention</w:t>
                             </w:r>
@@ -332,11 +330,9 @@
           </wp:anchor>
         </w:drawing>
       </w:r>
-      <w:r>
-        <w:br w:type="page"/>
-      </w:r>
+      <w:bookmarkStart w:id="0" w:name="_GoBack"/>
+      <w:bookmarkEnd w:id="0"/>
     </w:p>
-    <w:p/>
     <w:sectPr>
       <w:pgSz w:w="11906" w:h="16838"/>
       <w:pgMar w:top="1417" w:right="1417" w:bottom="1417" w:left="1417" w:header="708" w:footer="708" w:gutter="0"/>

</xml_diff>